<commit_message>
modifique planificaciones y ortografia
</commit_message>
<xml_diff>
--- a/planificaciones/electivo/evolucion/evolucion_3ro_medio_unidad1.docx
+++ b/planificaciones/electivo/evolucion/evolucion_3ro_medio_unidad1.docx
@@ -118,7 +118,7 @@
       <w:tblPr>
         <w:tblW w:w="17990" w:type="dxa"/>
         <w:jc w:val="left"/>
-        <w:tblInd w:w="-30" w:type="dxa"/>
+        <w:tblInd w:w="-35" w:type="dxa"/>
         <w:tblBorders>
           <w:top w:val="single" w:sz="4" w:space="0" w:color="00000A"/>
           <w:left w:val="single" w:sz="4" w:space="0" w:color="00000A"/>
@@ -129,7 +129,7 @@
         </w:tblBorders>
         <w:tblCellMar>
           <w:top w:w="0" w:type="dxa"/>
-          <w:left w:w="78" w:type="dxa"/>
+          <w:left w:w="73" w:type="dxa"/>
           <w:bottom w:w="0" w:type="dxa"/>
           <w:right w:w="108" w:type="dxa"/>
         </w:tblCellMar>
@@ -158,7 +158,7 @@
             </w:tcBorders>
             <w:shd w:fill="auto" w:val="clear"/>
             <w:tcMar>
-              <w:left w:w="78" w:type="dxa"/>
+              <w:left w:w="73" w:type="dxa"/>
             </w:tcMar>
           </w:tcPr>
           <w:p>
@@ -209,7 +209,7 @@
             </w:tcBorders>
             <w:shd w:fill="auto" w:val="clear"/>
             <w:tcMar>
-              <w:left w:w="78" w:type="dxa"/>
+              <w:left w:w="73" w:type="dxa"/>
             </w:tcMar>
           </w:tcPr>
           <w:p>
@@ -260,7 +260,7 @@
             </w:tcBorders>
             <w:shd w:fill="auto" w:val="clear"/>
             <w:tcMar>
-              <w:left w:w="78" w:type="dxa"/>
+              <w:left w:w="73" w:type="dxa"/>
             </w:tcMar>
           </w:tcPr>
           <w:p>
@@ -310,7 +310,7 @@
             </w:tcBorders>
             <w:shd w:fill="auto" w:val="clear"/>
             <w:tcMar>
-              <w:left w:w="78" w:type="dxa"/>
+              <w:left w:w="73" w:type="dxa"/>
             </w:tcMar>
           </w:tcPr>
           <w:p>
@@ -367,7 +367,7 @@
             </w:tcBorders>
             <w:shd w:fill="auto" w:val="clear"/>
             <w:tcMar>
-              <w:left w:w="78" w:type="dxa"/>
+              <w:left w:w="73" w:type="dxa"/>
             </w:tcMar>
           </w:tcPr>
           <w:p>
@@ -423,7 +423,7 @@
             </w:tcBorders>
             <w:shd w:fill="auto" w:val="clear"/>
             <w:tcMar>
-              <w:left w:w="78" w:type="dxa"/>
+              <w:left w:w="73" w:type="dxa"/>
             </w:tcMar>
           </w:tcPr>
           <w:p>
@@ -447,15 +447,7 @@
                 <w:sz w:val="22"/>
                 <w:szCs w:val="22"/>
               </w:rPr>
-              <w:t xml:space="preserve">: Los alumnos reconocen </w:t>
-            </w:r>
-            <w:r>
-              <w:rPr>
-                <w:rFonts w:cs="Arial" w:ascii="Bookman Old Style" w:hAnsi="Bookman Old Style"/>
-                <w:sz w:val="22"/>
-                <w:szCs w:val="22"/>
-              </w:rPr>
-              <w:t>los diferentes patrones de la evolución biológica y del origen de la diversidad de los organismos, comprenden que los sistemas biológicos y los procesos evolutivos son complejos y se sustentan en abundante evidencia científica. Comprenden que existen distintos patrones de especiación dilucidados por estudios de fósiles ayudados dela biología molecular.</w:t>
+              <w:t>: Los alumnos reconocen los diferentes patrones de la evolución biológica y del origen de la diversidad de los organismos, comprenden que los sistemas biológicos y los procesos evolutivos son complejos y se sustentan en abundante evidencia científica. Comprenden que existen distintos patrones de especiación dilucidados por estudios de fósiles ayudados dela biología molecular.</w:t>
             </w:r>
           </w:p>
         </w:tc>
@@ -487,7 +479,7 @@
       <w:tblPr>
         <w:tblW w:w="18052" w:type="dxa"/>
         <w:jc w:val="left"/>
-        <w:tblInd w:w="-30" w:type="dxa"/>
+        <w:tblInd w:w="-35" w:type="dxa"/>
         <w:tblBorders>
           <w:top w:val="single" w:sz="4" w:space="0" w:color="00000A"/>
           <w:left w:val="single" w:sz="4" w:space="0" w:color="00000A"/>
@@ -498,7 +490,7 @@
         </w:tblBorders>
         <w:tblCellMar>
           <w:top w:w="0" w:type="dxa"/>
-          <w:left w:w="78" w:type="dxa"/>
+          <w:left w:w="73" w:type="dxa"/>
           <w:bottom w:w="0" w:type="dxa"/>
           <w:right w:w="108" w:type="dxa"/>
         </w:tblCellMar>
@@ -509,7 +501,7 @@
         <w:gridCol w:w="4678"/>
         <w:gridCol w:w="4819"/>
         <w:gridCol w:w="2127"/>
-        <w:gridCol w:w="2209"/>
+        <w:gridCol w:w="2210"/>
       </w:tblGrid>
       <w:tr>
         <w:trPr>
@@ -529,7 +521,7 @@
             </w:tcBorders>
             <w:shd w:fill="auto" w:val="clear"/>
             <w:tcMar>
-              <w:left w:w="78" w:type="dxa"/>
+              <w:left w:w="73" w:type="dxa"/>
             </w:tcMar>
           </w:tcPr>
           <w:p>
@@ -563,7 +555,7 @@
             </w:tcBorders>
             <w:shd w:fill="auto" w:val="clear"/>
             <w:tcMar>
-              <w:left w:w="78" w:type="dxa"/>
+              <w:left w:w="73" w:type="dxa"/>
             </w:tcMar>
           </w:tcPr>
           <w:p>
@@ -597,7 +589,7 @@
             </w:tcBorders>
             <w:shd w:fill="auto" w:val="clear"/>
             <w:tcMar>
-              <w:left w:w="78" w:type="dxa"/>
+              <w:left w:w="73" w:type="dxa"/>
             </w:tcMar>
           </w:tcPr>
           <w:p>
@@ -631,7 +623,7 @@
             </w:tcBorders>
             <w:shd w:fill="auto" w:val="clear"/>
             <w:tcMar>
-              <w:left w:w="78" w:type="dxa"/>
+              <w:left w:w="73" w:type="dxa"/>
             </w:tcMar>
           </w:tcPr>
           <w:p>
@@ -654,18 +646,18 @@
         </w:tc>
         <w:tc>
           <w:tcPr>
-            <w:tcW w:w="2209" w:type="dxa"/>
-            <w:tcBorders>
-              <w:top w:val="single" w:sz="4" w:space="0" w:color="00000A"/>
-              <w:left w:val="single" w:sz="4" w:space="0" w:color="00000A"/>
-              <w:bottom w:val="single" w:sz="4" w:space="0" w:color="00000A"/>
-              <w:right w:val="single" w:sz="4" w:space="0" w:color="00000A"/>
-              <w:insideH w:val="single" w:sz="4" w:space="0" w:color="00000A"/>
-              <w:insideV w:val="single" w:sz="4" w:space="0" w:color="00000A"/>
-            </w:tcBorders>
-            <w:shd w:fill="auto" w:val="clear"/>
-            <w:tcMar>
-              <w:left w:w="78" w:type="dxa"/>
+            <w:tcW w:w="2210" w:type="dxa"/>
+            <w:tcBorders>
+              <w:top w:val="single" w:sz="4" w:space="0" w:color="00000A"/>
+              <w:left w:val="single" w:sz="4" w:space="0" w:color="00000A"/>
+              <w:bottom w:val="single" w:sz="4" w:space="0" w:color="00000A"/>
+              <w:right w:val="single" w:sz="4" w:space="0" w:color="00000A"/>
+              <w:insideH w:val="single" w:sz="4" w:space="0" w:color="00000A"/>
+              <w:insideV w:val="single" w:sz="4" w:space="0" w:color="00000A"/>
+            </w:tcBorders>
+            <w:shd w:fill="auto" w:val="clear"/>
+            <w:tcMar>
+              <w:left w:w="73" w:type="dxa"/>
             </w:tcMar>
           </w:tcPr>
           <w:p>
@@ -704,7 +696,7 @@
             </w:tcBorders>
             <w:shd w:fill="auto" w:val="clear"/>
             <w:tcMar>
-              <w:left w:w="78" w:type="dxa"/>
+              <w:left w:w="73" w:type="dxa"/>
             </w:tcMar>
           </w:tcPr>
           <w:p>
@@ -720,16 +712,7 @@
                 <w:sz w:val="22"/>
                 <w:szCs w:val="22"/>
               </w:rPr>
-              <w:t>Comprender el concepto de evolución desde un punto de vista cotidiano para luego analizar los conceptos del origen único de la vida</w:t>
-            </w:r>
-            <w:r>
-              <w:rPr>
-                <w:rFonts w:cs="Arial" w:ascii="Bookman Old Style" w:hAnsi="Bookman Old Style"/>
-                <w:bCs/>
-                <w:sz w:val="22"/>
-                <w:szCs w:val="22"/>
-              </w:rPr>
-              <w:t>.</w:t>
+              <w:t>Comprender el concepto de evolución desde un punto de vista cotidiano para luego analizar los conceptos del origen único de la vida.</w:t>
             </w:r>
           </w:p>
         </w:tc>
@@ -746,7 +729,7 @@
             </w:tcBorders>
             <w:shd w:fill="auto" w:val="clear"/>
             <w:tcMar>
-              <w:left w:w="78" w:type="dxa"/>
+              <w:left w:w="73" w:type="dxa"/>
             </w:tcMar>
           </w:tcPr>
           <w:p>
@@ -783,7 +766,12 @@
               </w:rPr>
             </w:pPr>
             <w:r>
-              <w:rPr/>
+              <w:rPr>
+                <w:rFonts w:cs="Arial" w:ascii="Bookman Old Style" w:hAnsi="Bookman Old Style"/>
+                <w:bCs/>
+                <w:sz w:val="22"/>
+                <w:szCs w:val="22"/>
+              </w:rPr>
             </w:r>
           </w:p>
           <w:p>
@@ -820,7 +808,12 @@
               </w:rPr>
             </w:pPr>
             <w:r>
-              <w:rPr/>
+              <w:rPr>
+                <w:rFonts w:cs="Arial" w:ascii="Bookman Old Style" w:hAnsi="Bookman Old Style"/>
+                <w:bCs/>
+                <w:sz w:val="22"/>
+                <w:szCs w:val="22"/>
+              </w:rPr>
             </w:r>
           </w:p>
           <w:p>
@@ -857,7 +850,12 @@
               </w:rPr>
             </w:pPr>
             <w:r>
-              <w:rPr/>
+              <w:rPr>
+                <w:rFonts w:cs="Arial" w:ascii="Bookman Old Style" w:hAnsi="Bookman Old Style"/>
+                <w:bCs/>
+                <w:sz w:val="22"/>
+                <w:szCs w:val="22"/>
+              </w:rPr>
             </w:r>
           </w:p>
         </w:tc>
@@ -874,7 +872,7 @@
             </w:tcBorders>
             <w:shd w:fill="auto" w:val="clear"/>
             <w:tcMar>
-              <w:left w:w="78" w:type="dxa"/>
+              <w:left w:w="73" w:type="dxa"/>
             </w:tcMar>
           </w:tcPr>
           <w:p>
@@ -890,9 +888,26 @@
                 <w:sz w:val="22"/>
                 <w:szCs w:val="22"/>
               </w:rPr>
-              <w:t>* El docente presenta diferentes hipótesis sobre el origen de la vida explicando sus funda-</w:t>
-            </w:r>
-          </w:p>
+              <w:t>* El docente presenta diferentes hipótesis sobre el origen de la vida explicando sus fundamentos y limitaciones, centrándose especialmente en los experimentos de Miller. Luego se estimulará un debate sobre el significado de estos experimentos para la explicación del origen de la vida.</w:t>
+            </w:r>
+          </w:p>
+        </w:tc>
+        <w:tc>
+          <w:tcPr>
+            <w:tcW w:w="2127" w:type="dxa"/>
+            <w:tcBorders>
+              <w:top w:val="single" w:sz="4" w:space="0" w:color="00000A"/>
+              <w:left w:val="single" w:sz="4" w:space="0" w:color="00000A"/>
+              <w:bottom w:val="single" w:sz="4" w:space="0" w:color="00000A"/>
+              <w:right w:val="single" w:sz="4" w:space="0" w:color="00000A"/>
+              <w:insideH w:val="single" w:sz="4" w:space="0" w:color="00000A"/>
+              <w:insideV w:val="single" w:sz="4" w:space="0" w:color="00000A"/>
+            </w:tcBorders>
+            <w:shd w:fill="auto" w:val="clear"/>
+            <w:tcMar>
+              <w:left w:w="73" w:type="dxa"/>
+            </w:tcMar>
+          </w:tcPr>
           <w:p>
             <w:pPr>
               <w:pStyle w:val="Normal"/>
@@ -906,89 +921,24 @@
                 <w:sz w:val="22"/>
                 <w:szCs w:val="22"/>
               </w:rPr>
-              <w:t>mentos y limitaciones, centrándose especialmente en los experimentos de Miller. Luego se</w:t>
-            </w:r>
-          </w:p>
-          <w:p>
-            <w:pPr>
-              <w:pStyle w:val="Normal"/>
-              <w:jc w:val="both"/>
-              <w:rPr/>
-            </w:pPr>
-            <w:r>
-              <w:rPr>
-                <w:rFonts w:cs="Arial" w:ascii="Bookman Old Style" w:hAnsi="Bookman Old Style"/>
-                <w:bCs/>
-                <w:sz w:val="22"/>
-                <w:szCs w:val="22"/>
-              </w:rPr>
-              <w:t>estimulará un debate sobre el significado de estos experimentos para la explicación del</w:t>
-            </w:r>
-          </w:p>
-          <w:p>
-            <w:pPr>
-              <w:pStyle w:val="Normal"/>
-              <w:jc w:val="both"/>
-              <w:rPr/>
-            </w:pPr>
-            <w:r>
-              <w:rPr>
-                <w:rFonts w:cs="Arial" w:ascii="Bookman Old Style" w:hAnsi="Bookman Old Style"/>
-                <w:bCs/>
-                <w:sz w:val="22"/>
-                <w:szCs w:val="22"/>
-              </w:rPr>
-              <w:t>origen de la vida.</w:t>
-            </w:r>
-          </w:p>
-        </w:tc>
-        <w:tc>
-          <w:tcPr>
-            <w:tcW w:w="2127" w:type="dxa"/>
-            <w:tcBorders>
-              <w:top w:val="single" w:sz="4" w:space="0" w:color="00000A"/>
-              <w:left w:val="single" w:sz="4" w:space="0" w:color="00000A"/>
-              <w:bottom w:val="single" w:sz="4" w:space="0" w:color="00000A"/>
-              <w:right w:val="single" w:sz="4" w:space="0" w:color="00000A"/>
-              <w:insideH w:val="single" w:sz="4" w:space="0" w:color="00000A"/>
-              <w:insideV w:val="single" w:sz="4" w:space="0" w:color="00000A"/>
-            </w:tcBorders>
-            <w:shd w:fill="auto" w:val="clear"/>
-            <w:tcMar>
-              <w:left w:w="78" w:type="dxa"/>
-            </w:tcMar>
-          </w:tcPr>
-          <w:p>
-            <w:pPr>
-              <w:pStyle w:val="Normal"/>
-              <w:jc w:val="both"/>
-              <w:rPr/>
-            </w:pPr>
-            <w:r>
-              <w:rPr>
-                <w:rFonts w:cs="Arial" w:ascii="Bookman Old Style" w:hAnsi="Bookman Old Style"/>
-                <w:bCs/>
-                <w:sz w:val="22"/>
-                <w:szCs w:val="22"/>
-              </w:rPr>
               <w:t>Contenidos debate.</w:t>
             </w:r>
           </w:p>
         </w:tc>
         <w:tc>
           <w:tcPr>
-            <w:tcW w:w="2209" w:type="dxa"/>
-            <w:tcBorders>
-              <w:top w:val="single" w:sz="4" w:space="0" w:color="00000A"/>
-              <w:left w:val="single" w:sz="4" w:space="0" w:color="00000A"/>
-              <w:bottom w:val="single" w:sz="4" w:space="0" w:color="00000A"/>
-              <w:right w:val="single" w:sz="4" w:space="0" w:color="00000A"/>
-              <w:insideH w:val="single" w:sz="4" w:space="0" w:color="00000A"/>
-              <w:insideV w:val="single" w:sz="4" w:space="0" w:color="00000A"/>
-            </w:tcBorders>
-            <w:shd w:fill="auto" w:val="clear"/>
-            <w:tcMar>
-              <w:left w:w="78" w:type="dxa"/>
+            <w:tcW w:w="2210" w:type="dxa"/>
+            <w:tcBorders>
+              <w:top w:val="single" w:sz="4" w:space="0" w:color="00000A"/>
+              <w:left w:val="single" w:sz="4" w:space="0" w:color="00000A"/>
+              <w:bottom w:val="single" w:sz="4" w:space="0" w:color="00000A"/>
+              <w:right w:val="single" w:sz="4" w:space="0" w:color="00000A"/>
+              <w:insideH w:val="single" w:sz="4" w:space="0" w:color="00000A"/>
+              <w:insideV w:val="single" w:sz="4" w:space="0" w:color="00000A"/>
+            </w:tcBorders>
+            <w:shd w:fill="auto" w:val="clear"/>
+            <w:tcMar>
+              <w:left w:w="73" w:type="dxa"/>
             </w:tcMar>
           </w:tcPr>
           <w:p>
@@ -1026,51 +976,18 @@
             </w:tcBorders>
             <w:shd w:fill="auto" w:val="clear"/>
             <w:tcMar>
-              <w:left w:w="78" w:type="dxa"/>
-            </w:tcMar>
-          </w:tcPr>
-          <w:p>
-            <w:pPr>
-              <w:pStyle w:val="Normal"/>
-              <w:jc w:val="both"/>
-              <w:rPr/>
-            </w:pPr>
-            <w:r>
-              <w:rPr/>
-              <w:t>Comprender que en la evolución han ocurrido grandes innovaciones en la manera de manejar la</w:t>
-            </w:r>
-          </w:p>
-          <w:p>
-            <w:pPr>
-              <w:pStyle w:val="Normal"/>
-              <w:jc w:val="both"/>
-              <w:rPr/>
-            </w:pPr>
-            <w:r>
-              <w:rPr/>
-              <w:t>materia, la energía (anaerobiosis, fotosíntesis y respiración aeróbica), la organi-</w:t>
-            </w:r>
-          </w:p>
-          <w:p>
-            <w:pPr>
-              <w:pStyle w:val="Normal"/>
-              <w:jc w:val="both"/>
-              <w:rPr/>
-            </w:pPr>
-            <w:r>
-              <w:rPr/>
-              <w:t>zación de la información genética (procariontes y eucariontes), la reproducción</w:t>
-            </w:r>
-          </w:p>
-          <w:p>
-            <w:pPr>
-              <w:pStyle w:val="Normal"/>
-              <w:jc w:val="both"/>
-              <w:rPr/>
-            </w:pPr>
-            <w:r>
-              <w:rPr/>
-              <w:t>(sexual), y la organización celular (multicelularidad)</w:t>
+              <w:left w:w="73" w:type="dxa"/>
+            </w:tcMar>
+          </w:tcPr>
+          <w:p>
+            <w:pPr>
+              <w:pStyle w:val="Normal"/>
+              <w:jc w:val="both"/>
+              <w:rPr/>
+            </w:pPr>
+            <w:r>
+              <w:rPr/>
+              <w:t>Comprender que en la evolución han ocurrido grandes innovaciones en la manera de manejar la materia, la energía (anaerobiosis, fotosíntesis y respiración aeróbica), la organización de la información genética (procariontes y eucariontes), la reproducción (sexual), y la organización celular (multicelularidad)</w:t>
             </w:r>
           </w:p>
         </w:tc>
@@ -1087,7 +1004,7 @@
             </w:tcBorders>
             <w:shd w:fill="auto" w:val="clear"/>
             <w:tcMar>
-              <w:left w:w="78" w:type="dxa"/>
+              <w:left w:w="73" w:type="dxa"/>
             </w:tcMar>
           </w:tcPr>
           <w:p>
@@ -1199,121 +1116,18 @@
             </w:tcBorders>
             <w:shd w:fill="auto" w:val="clear"/>
             <w:tcMar>
-              <w:left w:w="78" w:type="dxa"/>
-            </w:tcMar>
-          </w:tcPr>
-          <w:p>
-            <w:pPr>
-              <w:pStyle w:val="Normal"/>
-              <w:jc w:val="both"/>
-              <w:rPr/>
-            </w:pPr>
-            <w:r>
-              <w:rPr/>
-              <w:t xml:space="preserve">* </w:t>
-            </w:r>
-            <w:r>
-              <w:rPr/>
-              <w:t>Examinar las innovaciones biológicas y su significado en relación al calendario geológico</w:t>
-            </w:r>
-          </w:p>
-          <w:p>
-            <w:pPr>
-              <w:pStyle w:val="Normal"/>
-              <w:jc w:val="both"/>
-              <w:rPr/>
-            </w:pPr>
-            <w:r>
-              <w:rPr/>
-              <w:t>y a las condiciones ambientales.</w:t>
-            </w:r>
-          </w:p>
-          <w:p>
-            <w:pPr>
-              <w:pStyle w:val="Normal"/>
-              <w:jc w:val="both"/>
-              <w:rPr/>
-            </w:pPr>
-            <w:r>
-              <w:rPr/>
-              <w:t>Considerar como innovaciones biológicas la aparición de la fotosíntesis, la respira-</w:t>
-            </w:r>
-          </w:p>
-          <w:p>
-            <w:pPr>
-              <w:pStyle w:val="Normal"/>
-              <w:jc w:val="both"/>
-              <w:rPr/>
-            </w:pPr>
-            <w:r>
-              <w:rPr/>
-              <w:t>ción aeróbica, los eucariontes, la sexualidad, las algas y la pluricelularidad.</w:t>
-            </w:r>
-          </w:p>
-          <w:p>
-            <w:pPr>
-              <w:pStyle w:val="Normal"/>
-              <w:jc w:val="both"/>
-              <w:rPr/>
-            </w:pPr>
-            <w:r>
-              <w:rPr/>
-              <w:t>El curso se divide la tarea de investigar sobre estas innovaciones biológicas. Expone e</w:t>
-            </w:r>
-          </w:p>
-          <w:p>
-            <w:pPr>
-              <w:pStyle w:val="Normal"/>
-              <w:jc w:val="both"/>
-              <w:rPr/>
-            </w:pPr>
-            <w:r>
-              <w:rPr/>
-              <w:t>ilustra sus resultados en un esquema que incluye el calendario geológico, rotulando</w:t>
-            </w:r>
-          </w:p>
-          <w:p>
-            <w:pPr>
-              <w:pStyle w:val="Normal"/>
-              <w:jc w:val="both"/>
-              <w:rPr/>
-            </w:pPr>
-            <w:r>
-              <w:rPr/>
-              <w:t>los momentos de aparición de cada innovación. Reflexionan y discuten sobre los si-</w:t>
-            </w:r>
-          </w:p>
-          <w:p>
-            <w:pPr>
-              <w:pStyle w:val="Normal"/>
-              <w:jc w:val="both"/>
-              <w:rPr/>
-            </w:pPr>
-            <w:r>
-              <w:rPr/>
-              <w:t>guientes aspectos: a) el orden en que aparecieron en el calendario geológico; b) su</w:t>
-            </w:r>
-          </w:p>
-          <w:p>
-            <w:pPr>
-              <w:pStyle w:val="Normal"/>
-              <w:jc w:val="both"/>
-              <w:rPr/>
-            </w:pPr>
-            <w:r>
-              <w:rPr/>
-              <w:t>relación con las condiciones ambientales y c) sus consecuencias en la evolución y</w:t>
-            </w:r>
-          </w:p>
-          <w:p>
-            <w:pPr>
-              <w:pStyle w:val="Normal"/>
-              <w:jc w:val="both"/>
-              <w:rPr/>
-            </w:pPr>
-            <w:r>
-              <w:rPr/>
-              <w:t>diversidad de la vida.</w:t>
+              <w:left w:w="73" w:type="dxa"/>
+            </w:tcMar>
+          </w:tcPr>
+          <w:p>
+            <w:pPr>
+              <w:pStyle w:val="Normal"/>
+              <w:jc w:val="both"/>
+              <w:rPr/>
+            </w:pPr>
+            <w:r>
+              <w:rPr/>
+              <w:t>* Examinar las innovaciones biológicas y su significado en relación al calendario geológico y a las condiciones ambientales. Considerar como innovaciones biológicas la aparición de la fotosíntesis, la respiración aeróbica, los eucariontes, la sexualidad, las algas y la pluricelularidad. El curso se divide la tarea de investigar sobre estas innovaciones biológicas. Expone e ilustra sus resultados en un esquema que incluye el calendario geológico, rotulando los momentos de aparición de cada innovación. Reflexionan y discuten sobre los siguientes aspectos: a) el orden en que aparecieron en el calendario geológico; b) su relación con las condiciones ambientales y c) sus consecuencias en la evolución y diversidad de la vida.</w:t>
             </w:r>
           </w:p>
         </w:tc>
@@ -1330,7 +1144,7 @@
             </w:tcBorders>
             <w:shd w:fill="auto" w:val="clear"/>
             <w:tcMar>
-              <w:left w:w="78" w:type="dxa"/>
+              <w:left w:w="73" w:type="dxa"/>
             </w:tcMar>
           </w:tcPr>
           <w:p>
@@ -1347,18 +1161,18 @@
         </w:tc>
         <w:tc>
           <w:tcPr>
-            <w:tcW w:w="2209" w:type="dxa"/>
-            <w:tcBorders>
-              <w:top w:val="single" w:sz="4" w:space="0" w:color="00000A"/>
-              <w:left w:val="single" w:sz="4" w:space="0" w:color="00000A"/>
-              <w:bottom w:val="single" w:sz="4" w:space="0" w:color="00000A"/>
-              <w:right w:val="single" w:sz="4" w:space="0" w:color="00000A"/>
-              <w:insideH w:val="single" w:sz="4" w:space="0" w:color="00000A"/>
-              <w:insideV w:val="single" w:sz="4" w:space="0" w:color="00000A"/>
-            </w:tcBorders>
-            <w:shd w:fill="auto" w:val="clear"/>
-            <w:tcMar>
-              <w:left w:w="78" w:type="dxa"/>
+            <w:tcW w:w="2210" w:type="dxa"/>
+            <w:tcBorders>
+              <w:top w:val="single" w:sz="4" w:space="0" w:color="00000A"/>
+              <w:left w:val="single" w:sz="4" w:space="0" w:color="00000A"/>
+              <w:bottom w:val="single" w:sz="4" w:space="0" w:color="00000A"/>
+              <w:right w:val="single" w:sz="4" w:space="0" w:color="00000A"/>
+              <w:insideH w:val="single" w:sz="4" w:space="0" w:color="00000A"/>
+              <w:insideV w:val="single" w:sz="4" w:space="0" w:color="00000A"/>
+            </w:tcBorders>
+            <w:shd w:fill="auto" w:val="clear"/>
+            <w:tcMar>
+              <w:left w:w="73" w:type="dxa"/>
             </w:tcMar>
           </w:tcPr>
           <w:p>
@@ -1391,51 +1205,18 @@
             </w:tcBorders>
             <w:shd w:fill="auto" w:val="clear"/>
             <w:tcMar>
-              <w:left w:w="78" w:type="dxa"/>
-            </w:tcMar>
-          </w:tcPr>
-          <w:p>
-            <w:pPr>
-              <w:pStyle w:val="Normal"/>
-              <w:jc w:val="both"/>
-              <w:rPr/>
-            </w:pPr>
-            <w:r>
-              <w:rPr/>
-              <w:t>Comprender que la vida se originó y evolucionó inicialmente en el ambiente acuático y, por lo</w:t>
-            </w:r>
-          </w:p>
-          <w:p>
-            <w:pPr>
-              <w:pStyle w:val="Normal"/>
-              <w:jc w:val="both"/>
-              <w:rPr/>
-            </w:pPr>
-            <w:r>
-              <w:rPr/>
-              <w:t>tanto, la colonización de los ambientes terrestres debió acompañarse de adapta-</w:t>
-            </w:r>
-          </w:p>
-          <w:p>
-            <w:pPr>
-              <w:pStyle w:val="Normal"/>
-              <w:jc w:val="both"/>
-              <w:rPr/>
-            </w:pPr>
-            <w:r>
-              <w:rPr/>
-              <w:t>ciones en la respiración, resistencia a la deshidratación, reproducción y locomo-</w:t>
-            </w:r>
-          </w:p>
-          <w:p>
-            <w:pPr>
-              <w:pStyle w:val="Normal"/>
-              <w:jc w:val="both"/>
-              <w:rPr/>
-            </w:pPr>
-            <w:r>
-              <w:rPr/>
-              <w:t>ción (en animales);</w:t>
+              <w:left w:w="73" w:type="dxa"/>
+            </w:tcMar>
+          </w:tcPr>
+          <w:p>
+            <w:pPr>
+              <w:pStyle w:val="Normal"/>
+              <w:jc w:val="both"/>
+              <w:rPr/>
+            </w:pPr>
+            <w:r>
+              <w:rPr/>
+              <w:t>Comprender que la vida se originó y evolucionó inicialmente en el ambiente acuático y, por lo tanto, la colonización de los ambientes terrestres debió acompañarse de adaptaciones en la respiración, resistencia a la deshidratación, reproducción y locomoción (en animales);</w:t>
             </w:r>
           </w:p>
         </w:tc>
@@ -1452,7 +1233,7 @@
             </w:tcBorders>
             <w:shd w:fill="auto" w:val="clear"/>
             <w:tcMar>
-              <w:left w:w="78" w:type="dxa"/>
+              <w:left w:w="73" w:type="dxa"/>
             </w:tcMar>
           </w:tcPr>
           <w:p>
@@ -1509,55 +1290,18 @@
             </w:tcBorders>
             <w:shd w:fill="auto" w:val="clear"/>
             <w:tcMar>
-              <w:left w:w="78" w:type="dxa"/>
-            </w:tcMar>
-          </w:tcPr>
-          <w:p>
-            <w:pPr>
-              <w:pStyle w:val="Normal"/>
-              <w:jc w:val="both"/>
-              <w:rPr/>
-            </w:pPr>
-            <w:r>
-              <w:rPr/>
-              <w:t xml:space="preserve">* </w:t>
-            </w:r>
-            <w:r>
-              <w:rPr/>
-              <w:t>El curso se divide en grupos que abordarán el tema centrándose unos en las plantas y</w:t>
-            </w:r>
-          </w:p>
-          <w:p>
-            <w:pPr>
-              <w:pStyle w:val="Normal"/>
-              <w:jc w:val="both"/>
-              <w:rPr/>
-            </w:pPr>
-            <w:r>
-              <w:rPr/>
-              <w:t>otros en animales. Los diferentes grupos presentarán sus trabajos mediante ilustra-</w:t>
-            </w:r>
-          </w:p>
-          <w:p>
-            <w:pPr>
-              <w:pStyle w:val="Normal"/>
-              <w:jc w:val="both"/>
-              <w:rPr/>
-            </w:pPr>
-            <w:r>
-              <w:rPr/>
-              <w:t>ciones y materiales audiovisuales e incluirán una síntesis sobre las relaciones más</w:t>
-            </w:r>
-          </w:p>
-          <w:p>
-            <w:pPr>
-              <w:pStyle w:val="Normal"/>
-              <w:jc w:val="both"/>
-              <w:rPr/>
-            </w:pPr>
-            <w:r>
-              <w:rPr/>
-              <w:t>evidentes entre los eventos evolutivos y el medio ambiente.</w:t>
+              <w:left w:w="73" w:type="dxa"/>
+            </w:tcMar>
+          </w:tcPr>
+          <w:p>
+            <w:pPr>
+              <w:pStyle w:val="Normal"/>
+              <w:jc w:val="both"/>
+              <w:rPr/>
+            </w:pPr>
+            <w:r>
+              <w:rPr/>
+              <w:t>* El curso se divide en grupos que abordarán el tema centrándose unos en las plantas y otros en animales. Los diferentes grupos presentarán sus trabajos mediante ilustraciones y materiales audiovisuales e incluirán una síntesis sobre las relaciones más evidentes entre los eventos evolutivos y el medio ambiente.</w:t>
             </w:r>
           </w:p>
         </w:tc>
@@ -1574,7 +1318,7 @@
             </w:tcBorders>
             <w:shd w:fill="auto" w:val="clear"/>
             <w:tcMar>
-              <w:left w:w="78" w:type="dxa"/>
+              <w:left w:w="73" w:type="dxa"/>
             </w:tcMar>
           </w:tcPr>
           <w:p>
@@ -1633,18 +1377,18 @@
         </w:tc>
         <w:tc>
           <w:tcPr>
-            <w:tcW w:w="2209" w:type="dxa"/>
-            <w:tcBorders>
-              <w:top w:val="single" w:sz="4" w:space="0" w:color="00000A"/>
-              <w:left w:val="single" w:sz="4" w:space="0" w:color="00000A"/>
-              <w:bottom w:val="single" w:sz="4" w:space="0" w:color="00000A"/>
-              <w:right w:val="single" w:sz="4" w:space="0" w:color="00000A"/>
-              <w:insideH w:val="single" w:sz="4" w:space="0" w:color="00000A"/>
-              <w:insideV w:val="single" w:sz="4" w:space="0" w:color="00000A"/>
-            </w:tcBorders>
-            <w:shd w:fill="auto" w:val="clear"/>
-            <w:tcMar>
-              <w:left w:w="78" w:type="dxa"/>
+            <w:tcW w:w="2210" w:type="dxa"/>
+            <w:tcBorders>
+              <w:top w:val="single" w:sz="4" w:space="0" w:color="00000A"/>
+              <w:left w:val="single" w:sz="4" w:space="0" w:color="00000A"/>
+              <w:bottom w:val="single" w:sz="4" w:space="0" w:color="00000A"/>
+              <w:right w:val="single" w:sz="4" w:space="0" w:color="00000A"/>
+              <w:insideH w:val="single" w:sz="4" w:space="0" w:color="00000A"/>
+              <w:insideV w:val="single" w:sz="4" w:space="0" w:color="00000A"/>
+            </w:tcBorders>
+            <w:shd w:fill="auto" w:val="clear"/>
+            <w:tcMar>
+              <w:left w:w="73" w:type="dxa"/>
             </w:tcMar>
           </w:tcPr>
           <w:p>
@@ -1668,48 +1412,27 @@
           <w:tcPr>
             <w:tcW w:w="4218" w:type="dxa"/>
             <w:tcBorders>
-              <w:left w:val="single" w:sz="4" w:space="0" w:color="00000A"/>
-              <w:bottom w:val="single" w:sz="4" w:space="0" w:color="00000A"/>
-              <w:right w:val="single" w:sz="4" w:space="0" w:color="00000A"/>
-              <w:insideH w:val="single" w:sz="4" w:space="0" w:color="00000A"/>
-              <w:insideV w:val="single" w:sz="4" w:space="0" w:color="00000A"/>
-            </w:tcBorders>
-            <w:shd w:fill="auto" w:val="clear"/>
-            <w:tcMar>
-              <w:left w:w="78" w:type="dxa"/>
-            </w:tcMar>
-          </w:tcPr>
-          <w:p>
-            <w:pPr>
-              <w:pStyle w:val="Normal"/>
-              <w:jc w:val="both"/>
-              <w:rPr/>
-            </w:pPr>
-            <w:r>
-              <w:rPr/>
-              <w:t>Comprender que especies alejadas filogenéticamente pueden evolucionar de manera convergente</w:t>
-            </w:r>
-          </w:p>
-          <w:p>
-            <w:pPr>
-              <w:pStyle w:val="Normal"/>
-              <w:jc w:val="both"/>
-              <w:rPr/>
-            </w:pPr>
-            <w:r>
-              <w:rPr/>
-              <w:t>hacia fenotipos similares, mientras que especies estrechamente emparentadas</w:t>
-            </w:r>
-          </w:p>
-          <w:p>
-            <w:pPr>
-              <w:pStyle w:val="Normal"/>
-              <w:jc w:val="both"/>
-              <w:rPr/>
-            </w:pPr>
-            <w:r>
-              <w:rPr/>
-              <w:t>pueden divergir</w:t>
+              <w:top w:val="single" w:sz="4" w:space="0" w:color="00000A"/>
+              <w:left w:val="single" w:sz="4" w:space="0" w:color="00000A"/>
+              <w:bottom w:val="single" w:sz="4" w:space="0" w:color="00000A"/>
+              <w:right w:val="single" w:sz="4" w:space="0" w:color="00000A"/>
+              <w:insideH w:val="single" w:sz="4" w:space="0" w:color="00000A"/>
+              <w:insideV w:val="single" w:sz="4" w:space="0" w:color="00000A"/>
+            </w:tcBorders>
+            <w:shd w:fill="auto" w:val="clear"/>
+            <w:tcMar>
+              <w:left w:w="73" w:type="dxa"/>
+            </w:tcMar>
+          </w:tcPr>
+          <w:p>
+            <w:pPr>
+              <w:pStyle w:val="Normal"/>
+              <w:jc w:val="both"/>
+              <w:rPr/>
+            </w:pPr>
+            <w:r>
+              <w:rPr/>
+              <w:t>Comprender que especies alejadas filogenéticamente pueden evolucionar de manera convergente hacia fenotipos similares, mientras que especies estrechamente emparentadas pueden divergir</w:t>
             </w:r>
           </w:p>
         </w:tc>
@@ -1717,15 +1440,16 @@
           <w:tcPr>
             <w:tcW w:w="4678" w:type="dxa"/>
             <w:tcBorders>
-              <w:left w:val="single" w:sz="4" w:space="0" w:color="00000A"/>
-              <w:bottom w:val="single" w:sz="4" w:space="0" w:color="00000A"/>
-              <w:right w:val="single" w:sz="4" w:space="0" w:color="00000A"/>
-              <w:insideH w:val="single" w:sz="4" w:space="0" w:color="00000A"/>
-              <w:insideV w:val="single" w:sz="4" w:space="0" w:color="00000A"/>
-            </w:tcBorders>
-            <w:shd w:fill="auto" w:val="clear"/>
-            <w:tcMar>
-              <w:left w:w="78" w:type="dxa"/>
+              <w:top w:val="single" w:sz="4" w:space="0" w:color="00000A"/>
+              <w:left w:val="single" w:sz="4" w:space="0" w:color="00000A"/>
+              <w:bottom w:val="single" w:sz="4" w:space="0" w:color="00000A"/>
+              <w:right w:val="single" w:sz="4" w:space="0" w:color="00000A"/>
+              <w:insideH w:val="single" w:sz="4" w:space="0" w:color="00000A"/>
+              <w:insideV w:val="single" w:sz="4" w:space="0" w:color="00000A"/>
+            </w:tcBorders>
+            <w:shd w:fill="auto" w:val="clear"/>
+            <w:tcMar>
+              <w:left w:w="73" w:type="dxa"/>
             </w:tcMar>
           </w:tcPr>
           <w:p>
@@ -1774,96 +1498,27 @@
           <w:tcPr>
             <w:tcW w:w="4819" w:type="dxa"/>
             <w:tcBorders>
-              <w:left w:val="single" w:sz="4" w:space="0" w:color="00000A"/>
-              <w:bottom w:val="single" w:sz="4" w:space="0" w:color="00000A"/>
-              <w:right w:val="single" w:sz="4" w:space="0" w:color="00000A"/>
-              <w:insideH w:val="single" w:sz="4" w:space="0" w:color="00000A"/>
-              <w:insideV w:val="single" w:sz="4" w:space="0" w:color="00000A"/>
-            </w:tcBorders>
-            <w:shd w:fill="auto" w:val="clear"/>
-            <w:tcMar>
-              <w:left w:w="78" w:type="dxa"/>
-            </w:tcMar>
-          </w:tcPr>
-          <w:p>
-            <w:pPr>
-              <w:pStyle w:val="Normal"/>
-              <w:jc w:val="both"/>
-              <w:rPr/>
-            </w:pPr>
-            <w:r>
-              <w:rPr/>
-              <w:t xml:space="preserve">* </w:t>
-            </w:r>
-            <w:r>
-              <w:rPr/>
-              <w:t>El docente presentará ejemplos de formas equivalentes que se encuentran en espe-</w:t>
-            </w:r>
-          </w:p>
-          <w:p>
-            <w:pPr>
-              <w:pStyle w:val="Normal"/>
-              <w:jc w:val="both"/>
-              <w:rPr/>
-            </w:pPr>
-            <w:r>
-              <w:rPr/>
-              <w:t>cies alejadas taxonómicamente, tales como las de mamíferos placentados (marsupiales)</w:t>
-            </w:r>
-          </w:p>
-          <w:p>
-            <w:pPr>
-              <w:pStyle w:val="Normal"/>
-              <w:jc w:val="both"/>
-              <w:rPr/>
-            </w:pPr>
-            <w:r>
-              <w:rPr/>
-              <w:t>y no-placentados, especies de América del Norte y América del Sur, el matorral chile-</w:t>
-            </w:r>
-          </w:p>
-          <w:p>
-            <w:pPr>
-              <w:pStyle w:val="Normal"/>
-              <w:jc w:val="both"/>
-              <w:rPr/>
-            </w:pPr>
-            <w:r>
-              <w:rPr/>
-              <w:t>no y el chaparral californiano (convergencia en la forma externa de los arbustos). Los</w:t>
-            </w:r>
-          </w:p>
-          <w:p>
-            <w:pPr>
-              <w:pStyle w:val="Normal"/>
-              <w:jc w:val="both"/>
-              <w:rPr/>
-            </w:pPr>
-            <w:r>
-              <w:rPr/>
-              <w:t>estudiantes comparan las estructuras en relación con sus funciones y proponen un</w:t>
-            </w:r>
-          </w:p>
-          <w:p>
-            <w:pPr>
-              <w:pStyle w:val="Normal"/>
-              <w:jc w:val="both"/>
-              <w:rPr/>
-            </w:pPr>
-            <w:r>
-              <w:rPr/>
-              <w:t>mecanismo en base a sus conocimientos de evolución y selección natural (conver-</w:t>
-            </w:r>
-          </w:p>
-          <w:p>
-            <w:pPr>
-              <w:pStyle w:val="Normal"/>
-              <w:jc w:val="both"/>
-              <w:rPr/>
-            </w:pPr>
-            <w:r>
-              <w:rPr/>
-              <w:t>gencia evolutiva).</w:t>
+              <w:top w:val="single" w:sz="4" w:space="0" w:color="00000A"/>
+              <w:left w:val="single" w:sz="4" w:space="0" w:color="00000A"/>
+              <w:bottom w:val="single" w:sz="4" w:space="0" w:color="00000A"/>
+              <w:right w:val="single" w:sz="4" w:space="0" w:color="00000A"/>
+              <w:insideH w:val="single" w:sz="4" w:space="0" w:color="00000A"/>
+              <w:insideV w:val="single" w:sz="4" w:space="0" w:color="00000A"/>
+            </w:tcBorders>
+            <w:shd w:fill="auto" w:val="clear"/>
+            <w:tcMar>
+              <w:left w:w="73" w:type="dxa"/>
+            </w:tcMar>
+          </w:tcPr>
+          <w:p>
+            <w:pPr>
+              <w:pStyle w:val="Normal"/>
+              <w:jc w:val="both"/>
+              <w:rPr/>
+            </w:pPr>
+            <w:r>
+              <w:rPr/>
+              <w:t>* El docente presentará ejemplos de formas equivalentes que se encuentran en especies alejadas taxonómicamente, tales como las de mamíferos placentados (marsupiales) y no-placentados, especies de América del Norte y América del Sur, el matorral chileno y el chaparral californiano (convergencia en la forma externa de los arbustos). Los estudiantes comparan las estructuras en relación con sus funciones y proponen un mecanismo en base a sus conocimientos de evolución y selección natural (convergencia evolutiva).</w:t>
             </w:r>
           </w:p>
         </w:tc>
@@ -1871,15 +1526,16 @@
           <w:tcPr>
             <w:tcW w:w="2127" w:type="dxa"/>
             <w:tcBorders>
-              <w:left w:val="single" w:sz="4" w:space="0" w:color="00000A"/>
-              <w:bottom w:val="single" w:sz="4" w:space="0" w:color="00000A"/>
-              <w:right w:val="single" w:sz="4" w:space="0" w:color="00000A"/>
-              <w:insideH w:val="single" w:sz="4" w:space="0" w:color="00000A"/>
-              <w:insideV w:val="single" w:sz="4" w:space="0" w:color="00000A"/>
-            </w:tcBorders>
-            <w:shd w:fill="auto" w:val="clear"/>
-            <w:tcMar>
-              <w:left w:w="78" w:type="dxa"/>
+              <w:top w:val="single" w:sz="4" w:space="0" w:color="00000A"/>
+              <w:left w:val="single" w:sz="4" w:space="0" w:color="00000A"/>
+              <w:bottom w:val="single" w:sz="4" w:space="0" w:color="00000A"/>
+              <w:right w:val="single" w:sz="4" w:space="0" w:color="00000A"/>
+              <w:insideH w:val="single" w:sz="4" w:space="0" w:color="00000A"/>
+              <w:insideV w:val="single" w:sz="4" w:space="0" w:color="00000A"/>
+            </w:tcBorders>
+            <w:shd w:fill="auto" w:val="clear"/>
+            <w:tcMar>
+              <w:left w:w="73" w:type="dxa"/>
             </w:tcMar>
           </w:tcPr>
           <w:p>
@@ -1938,17 +1594,18 @@
         </w:tc>
         <w:tc>
           <w:tcPr>
-            <w:tcW w:w="2209" w:type="dxa"/>
-            <w:tcBorders>
-              <w:left w:val="single" w:sz="4" w:space="0" w:color="00000A"/>
-              <w:bottom w:val="single" w:sz="4" w:space="0" w:color="00000A"/>
-              <w:right w:val="single" w:sz="4" w:space="0" w:color="00000A"/>
-              <w:insideH w:val="single" w:sz="4" w:space="0" w:color="00000A"/>
-              <w:insideV w:val="single" w:sz="4" w:space="0" w:color="00000A"/>
-            </w:tcBorders>
-            <w:shd w:fill="auto" w:val="clear"/>
-            <w:tcMar>
-              <w:left w:w="78" w:type="dxa"/>
+            <w:tcW w:w="2210" w:type="dxa"/>
+            <w:tcBorders>
+              <w:top w:val="single" w:sz="4" w:space="0" w:color="00000A"/>
+              <w:left w:val="single" w:sz="4" w:space="0" w:color="00000A"/>
+              <w:bottom w:val="single" w:sz="4" w:space="0" w:color="00000A"/>
+              <w:right w:val="single" w:sz="4" w:space="0" w:color="00000A"/>
+              <w:insideH w:val="single" w:sz="4" w:space="0" w:color="00000A"/>
+              <w:insideV w:val="single" w:sz="4" w:space="0" w:color="00000A"/>
+            </w:tcBorders>
+            <w:shd w:fill="auto" w:val="clear"/>
+            <w:tcMar>
+              <w:left w:w="73" w:type="dxa"/>
             </w:tcMar>
           </w:tcPr>
           <w:p>
@@ -1972,48 +1629,27 @@
           <w:tcPr>
             <w:tcW w:w="4218" w:type="dxa"/>
             <w:tcBorders>
-              <w:left w:val="single" w:sz="4" w:space="0" w:color="00000A"/>
-              <w:bottom w:val="single" w:sz="4" w:space="0" w:color="00000A"/>
-              <w:right w:val="single" w:sz="4" w:space="0" w:color="00000A"/>
-              <w:insideH w:val="single" w:sz="4" w:space="0" w:color="00000A"/>
-              <w:insideV w:val="single" w:sz="4" w:space="0" w:color="00000A"/>
-            </w:tcBorders>
-            <w:shd w:fill="auto" w:val="clear"/>
-            <w:tcMar>
-              <w:left w:w="78" w:type="dxa"/>
-            </w:tcMar>
-          </w:tcPr>
-          <w:p>
-            <w:pPr>
-              <w:pStyle w:val="Normal"/>
-              <w:jc w:val="both"/>
-              <w:rPr/>
-            </w:pPr>
-            <w:r>
-              <w:rPr/>
-              <w:t>Entender que la secuencia de las macromoléculas proveen información sobre la historia evolu-</w:t>
-            </w:r>
-          </w:p>
-          <w:p>
-            <w:pPr>
-              <w:pStyle w:val="Normal"/>
-              <w:jc w:val="both"/>
-              <w:rPr/>
-            </w:pPr>
-            <w:r>
-              <w:rPr/>
-              <w:t>tiva, revelando tanto relaciones ancestrales comunes como divergencia evoluti-</w:t>
-            </w:r>
-          </w:p>
-          <w:p>
-            <w:pPr>
-              <w:pStyle w:val="Normal"/>
-              <w:jc w:val="both"/>
-              <w:rPr/>
-            </w:pPr>
-            <w:r>
-              <w:rPr/>
-              <w:t>va.</w:t>
+              <w:top w:val="single" w:sz="4" w:space="0" w:color="00000A"/>
+              <w:left w:val="single" w:sz="4" w:space="0" w:color="00000A"/>
+              <w:bottom w:val="single" w:sz="4" w:space="0" w:color="00000A"/>
+              <w:right w:val="single" w:sz="4" w:space="0" w:color="00000A"/>
+              <w:insideH w:val="single" w:sz="4" w:space="0" w:color="00000A"/>
+              <w:insideV w:val="single" w:sz="4" w:space="0" w:color="00000A"/>
+            </w:tcBorders>
+            <w:shd w:fill="auto" w:val="clear"/>
+            <w:tcMar>
+              <w:left w:w="73" w:type="dxa"/>
+            </w:tcMar>
+          </w:tcPr>
+          <w:p>
+            <w:pPr>
+              <w:pStyle w:val="Normal"/>
+              <w:jc w:val="both"/>
+              <w:rPr/>
+            </w:pPr>
+            <w:r>
+              <w:rPr/>
+              <w:t>Entender que la secuencia de las macromoléculas proveen información sobre la historia evolutiva, revelando tanto relaciones ancestrales comunes como divergencia evolutiva.</w:t>
             </w:r>
           </w:p>
         </w:tc>
@@ -2021,15 +1657,16 @@
           <w:tcPr>
             <w:tcW w:w="4678" w:type="dxa"/>
             <w:tcBorders>
-              <w:left w:val="single" w:sz="4" w:space="0" w:color="00000A"/>
-              <w:bottom w:val="single" w:sz="4" w:space="0" w:color="00000A"/>
-              <w:right w:val="single" w:sz="4" w:space="0" w:color="00000A"/>
-              <w:insideH w:val="single" w:sz="4" w:space="0" w:color="00000A"/>
-              <w:insideV w:val="single" w:sz="4" w:space="0" w:color="00000A"/>
-            </w:tcBorders>
-            <w:shd w:fill="auto" w:val="clear"/>
-            <w:tcMar>
-              <w:left w:w="78" w:type="dxa"/>
+              <w:top w:val="single" w:sz="4" w:space="0" w:color="00000A"/>
+              <w:left w:val="single" w:sz="4" w:space="0" w:color="00000A"/>
+              <w:bottom w:val="single" w:sz="4" w:space="0" w:color="00000A"/>
+              <w:right w:val="single" w:sz="4" w:space="0" w:color="00000A"/>
+              <w:insideH w:val="single" w:sz="4" w:space="0" w:color="00000A"/>
+              <w:insideV w:val="single" w:sz="4" w:space="0" w:color="00000A"/>
+            </w:tcBorders>
+            <w:shd w:fill="auto" w:val="clear"/>
+            <w:tcMar>
+              <w:left w:w="73" w:type="dxa"/>
             </w:tcMar>
           </w:tcPr>
           <w:p>
@@ -2186,37 +1823,27 @@
           <w:tcPr>
             <w:tcW w:w="4819" w:type="dxa"/>
             <w:tcBorders>
-              <w:left w:val="single" w:sz="4" w:space="0" w:color="00000A"/>
-              <w:bottom w:val="single" w:sz="4" w:space="0" w:color="00000A"/>
-              <w:right w:val="single" w:sz="4" w:space="0" w:color="00000A"/>
-              <w:insideH w:val="single" w:sz="4" w:space="0" w:color="00000A"/>
-              <w:insideV w:val="single" w:sz="4" w:space="0" w:color="00000A"/>
-            </w:tcBorders>
-            <w:shd w:fill="auto" w:val="clear"/>
-            <w:tcMar>
-              <w:left w:w="78" w:type="dxa"/>
-            </w:tcMar>
-          </w:tcPr>
-          <w:p>
-            <w:pPr>
-              <w:pStyle w:val="Normal"/>
-              <w:jc w:val="both"/>
-              <w:rPr/>
-            </w:pPr>
-            <w:r>
-              <w:rPr/>
-              <w:t>Establecer relaciones filogenéticas comparando secuencias de material genético y pro-</w:t>
-            </w:r>
-          </w:p>
-          <w:p>
-            <w:pPr>
-              <w:pStyle w:val="Normal"/>
-              <w:jc w:val="both"/>
-              <w:rPr/>
-            </w:pPr>
-            <w:r>
-              <w:rPr/>
-              <w:t>teínas.</w:t>
+              <w:top w:val="single" w:sz="4" w:space="0" w:color="00000A"/>
+              <w:left w:val="single" w:sz="4" w:space="0" w:color="00000A"/>
+              <w:bottom w:val="single" w:sz="4" w:space="0" w:color="00000A"/>
+              <w:right w:val="single" w:sz="4" w:space="0" w:color="00000A"/>
+              <w:insideH w:val="single" w:sz="4" w:space="0" w:color="00000A"/>
+              <w:insideV w:val="single" w:sz="4" w:space="0" w:color="00000A"/>
+            </w:tcBorders>
+            <w:shd w:fill="auto" w:val="clear"/>
+            <w:tcMar>
+              <w:left w:w="73" w:type="dxa"/>
+            </w:tcMar>
+          </w:tcPr>
+          <w:p>
+            <w:pPr>
+              <w:pStyle w:val="Normal"/>
+              <w:jc w:val="both"/>
+              <w:rPr/>
+            </w:pPr>
+            <w:r>
+              <w:rPr/>
+              <w:t>Establecer relaciones filogenéticas comparando secuencias de material genético y proteínas.</w:t>
             </w:r>
           </w:p>
           <w:p>
@@ -2238,40 +1865,7 @@
             </w:pPr>
             <w:r>
               <w:rPr/>
-              <w:t>El curso se divide y toma como objeto de análisis la secuencia de distintas proteínas o</w:t>
-            </w:r>
-          </w:p>
-          <w:p>
-            <w:pPr>
-              <w:pStyle w:val="Normal"/>
-              <w:jc w:val="both"/>
-              <w:rPr/>
-            </w:pPr>
-            <w:r>
-              <w:rPr/>
-              <w:t>DNA en la escala filogenética. Exponen sus ejemplos indicando el grado de divergen-</w:t>
-            </w:r>
-          </w:p>
-          <w:p>
-            <w:pPr>
-              <w:pStyle w:val="Normal"/>
-              <w:jc w:val="both"/>
-              <w:rPr/>
-            </w:pPr>
-            <w:r>
-              <w:rPr/>
-              <w:t>cia en las distintas especies analizadas. Un ejemplo de esto aparece en la siguiente</w:t>
-            </w:r>
-          </w:p>
-          <w:p>
-            <w:pPr>
-              <w:pStyle w:val="Normal"/>
-              <w:jc w:val="both"/>
-              <w:rPr/>
-            </w:pPr>
-            <w:r>
-              <w:rPr/>
-              <w:t>figura, que ilustra la evolución de citocromo c con el árbol filogenético resultante. (Revisar programa pagina 20)</w:t>
+              <w:t>El curso se divide y toma como objeto de análisis la secuencia de distintas proteínas o DNA en la escala filogenética. Exponen sus ejemplos indicando el grado de divergencia en las distintas especies analizadas. Un ejemplo de esto aparece en la siguiente figura, que ilustra la evolución de citocromo c con el árbol filogenético resultante. (Revisar programa pagina 20)</w:t>
             </w:r>
           </w:p>
         </w:tc>
@@ -2279,15 +1873,16 @@
           <w:tcPr>
             <w:tcW w:w="2127" w:type="dxa"/>
             <w:tcBorders>
-              <w:left w:val="single" w:sz="4" w:space="0" w:color="00000A"/>
-              <w:bottom w:val="single" w:sz="4" w:space="0" w:color="00000A"/>
-              <w:right w:val="single" w:sz="4" w:space="0" w:color="00000A"/>
-              <w:insideH w:val="single" w:sz="4" w:space="0" w:color="00000A"/>
-              <w:insideV w:val="single" w:sz="4" w:space="0" w:color="00000A"/>
-            </w:tcBorders>
-            <w:shd w:fill="auto" w:val="clear"/>
-            <w:tcMar>
-              <w:left w:w="78" w:type="dxa"/>
+              <w:top w:val="single" w:sz="4" w:space="0" w:color="00000A"/>
+              <w:left w:val="single" w:sz="4" w:space="0" w:color="00000A"/>
+              <w:bottom w:val="single" w:sz="4" w:space="0" w:color="00000A"/>
+              <w:right w:val="single" w:sz="4" w:space="0" w:color="00000A"/>
+              <w:insideH w:val="single" w:sz="4" w:space="0" w:color="00000A"/>
+              <w:insideV w:val="single" w:sz="4" w:space="0" w:color="00000A"/>
+            </w:tcBorders>
+            <w:shd w:fill="auto" w:val="clear"/>
+            <w:tcMar>
+              <w:left w:w="73" w:type="dxa"/>
             </w:tcMar>
           </w:tcPr>
           <w:p>
@@ -2304,17 +1899,18 @@
         </w:tc>
         <w:tc>
           <w:tcPr>
-            <w:tcW w:w="2209" w:type="dxa"/>
-            <w:tcBorders>
-              <w:left w:val="single" w:sz="4" w:space="0" w:color="00000A"/>
-              <w:bottom w:val="single" w:sz="4" w:space="0" w:color="00000A"/>
-              <w:right w:val="single" w:sz="4" w:space="0" w:color="00000A"/>
-              <w:insideH w:val="single" w:sz="4" w:space="0" w:color="00000A"/>
-              <w:insideV w:val="single" w:sz="4" w:space="0" w:color="00000A"/>
-            </w:tcBorders>
-            <w:shd w:fill="auto" w:val="clear"/>
-            <w:tcMar>
-              <w:left w:w="78" w:type="dxa"/>
+            <w:tcW w:w="2210" w:type="dxa"/>
+            <w:tcBorders>
+              <w:top w:val="single" w:sz="4" w:space="0" w:color="00000A"/>
+              <w:left w:val="single" w:sz="4" w:space="0" w:color="00000A"/>
+              <w:bottom w:val="single" w:sz="4" w:space="0" w:color="00000A"/>
+              <w:right w:val="single" w:sz="4" w:space="0" w:color="00000A"/>
+              <w:insideH w:val="single" w:sz="4" w:space="0" w:color="00000A"/>
+              <w:insideV w:val="single" w:sz="4" w:space="0" w:color="00000A"/>
+            </w:tcBorders>
+            <w:shd w:fill="auto" w:val="clear"/>
+            <w:tcMar>
+              <w:left w:w="73" w:type="dxa"/>
             </w:tcMar>
           </w:tcPr>
           <w:p>
@@ -2986,67 +2582,10 @@
       <w:rFonts w:cs="Courier New"/>
     </w:rPr>
   </w:style>
-  <w:style w:type="paragraph" w:styleId="Heading">
-    <w:name w:val="Heading"/>
-    <w:basedOn w:val="Normal"/>
-    <w:next w:val="TextBody"/>
-    <w:qFormat/>
-    <w:pPr>
-      <w:keepNext/>
-      <w:spacing w:before="240" w:after="120"/>
-    </w:pPr>
-    <w:rPr>
-      <w:rFonts w:ascii="Liberation Sans" w:hAnsi="Liberation Sans" w:eastAsia="Droid Sans Fallback" w:cs="FreeSans"/>
-      <w:sz w:val="28"/>
-      <w:szCs w:val="28"/>
-    </w:rPr>
-  </w:style>
-  <w:style w:type="paragraph" w:styleId="TextBody">
-    <w:name w:val="Text Body"/>
-    <w:basedOn w:val="Normal"/>
-    <w:pPr>
-      <w:spacing w:lineRule="auto" w:line="288" w:before="0" w:after="140"/>
-    </w:pPr>
-    <w:rPr/>
-  </w:style>
-  <w:style w:type="paragraph" w:styleId="List">
-    <w:name w:val="List"/>
-    <w:basedOn w:val="TextBody"/>
-    <w:pPr/>
-    <w:rPr>
-      <w:rFonts w:cs="FreeSans"/>
-    </w:rPr>
-  </w:style>
-  <w:style w:type="paragraph" w:styleId="Caption">
-    <w:name w:val="Caption"/>
-    <w:basedOn w:val="Normal"/>
-    <w:qFormat/>
-    <w:pPr>
-      <w:suppressLineNumbers/>
-      <w:spacing w:before="120" w:after="120"/>
-    </w:pPr>
-    <w:rPr>
-      <w:rFonts w:cs="FreeSans"/>
-      <w:i/>
-      <w:iCs/>
-      <w:sz w:val="24"/>
-      <w:szCs w:val="24"/>
-    </w:rPr>
-  </w:style>
-  <w:style w:type="paragraph" w:styleId="Index">
-    <w:name w:val="Index"/>
-    <w:basedOn w:val="Normal"/>
-    <w:qFormat/>
-    <w:pPr>
-      <w:suppressLineNumbers/>
-    </w:pPr>
-    <w:rPr>
-      <w:rFonts w:cs="FreeSans"/>
-    </w:rPr>
-  </w:style>
   <w:style w:type="paragraph" w:styleId="Encabezado">
     <w:name w:val="Encabezado"/>
     <w:basedOn w:val="Normal"/>
+    <w:next w:val="Cuerpodetexto"/>
     <w:qFormat/>
     <w:pPr>
       <w:keepNext/>
@@ -3103,6 +2642,15 @@
       <w:rFonts w:cs="FreeSans"/>
     </w:rPr>
   </w:style>
+  <w:style w:type="paragraph" w:styleId="TextBody">
+    <w:name w:val="Text Body"/>
+    <w:basedOn w:val="Normal"/>
+    <w:qFormat/>
+    <w:pPr>
+      <w:spacing w:lineRule="auto" w:line="288" w:before="0" w:after="140"/>
+    </w:pPr>
+    <w:rPr/>
+  </w:style>
   <w:style w:type="paragraph" w:styleId="Encabezamiento">
     <w:name w:val="Encabezamiento"/>
     <w:basedOn w:val="Normal"/>
@@ -3110,12 +2658,7 @@
     <w:unhideWhenUsed/>
     <w:qFormat/>
     <w:rsid w:val="007338b0"/>
-    <w:pPr>
-      <w:tabs>
-        <w:tab w:val="center" w:pos="4419" w:leader="none"/>
-        <w:tab w:val="right" w:pos="8838" w:leader="none"/>
-      </w:tabs>
-    </w:pPr>
+    <w:pPr/>
     <w:rPr/>
   </w:style>
   <w:style w:type="paragraph" w:styleId="Piedepgina">
@@ -3145,12 +2688,6 @@
     <w:name w:val="Encabezado de la tabla"/>
     <w:basedOn w:val="Contenidodelatabla"/>
     <w:qFormat/>
-    <w:pPr/>
-    <w:rPr/>
-  </w:style>
-  <w:style w:type="paragraph" w:styleId="Header">
-    <w:name w:val="Header"/>
-    <w:basedOn w:val="Normal"/>
     <w:pPr/>
     <w:rPr/>
   </w:style>

</xml_diff>